<commit_message>
modification 13/08/2025 ajout img,liens et corrections
</commit_message>
<xml_diff>
--- a/Contexte générale.docx
+++ b/Contexte générale.docx
@@ -4,7 +4,7 @@
   <w:body>
     <w:p>
       <w:pPr>
-        <w:pStyle w:val="Titre1"/>
+        <w:pStyle w:val="Heading1"/>
         <w:numPr>
           <w:ilvl w:val="0"/>
           <w:numId w:val="1"/>
@@ -14,6 +14,8 @@
           <w:bCs/>
         </w:rPr>
       </w:pPr>
+      <w:bookmarkStart w:id="0" w:name="_Hlk205983597"/>
+      <w:bookmarkEnd w:id="0"/>
       <w:r>
         <w:rPr>
           <w:b/>
@@ -26,6 +28,7 @@
     <w:p>
       <w:pPr>
         <w:ind w:firstLine="360"/>
+        <w:jc w:val="both"/>
       </w:pPr>
       <w:r>
         <w:t xml:space="preserve">La recherche de stage et d’emplois est </w:t>
@@ -37,12 +40,18 @@
         <w:t xml:space="preserve"> pour </w:t>
       </w:r>
       <w:r>
-        <w:t xml:space="preserve">toute personne a la recherche d’un stage ou d’un travail pouvant leur conduit à l’indépendance financière ou l’acquisition, renforcement des compétences relative </w:t>
+        <w:t xml:space="preserve">toute personne </w:t>
       </w:r>
       <w:r>
         <w:t>à</w:t>
       </w:r>
       <w:r>
+        <w:t xml:space="preserve"> la recherche d’un stage ou d’un travail pouvant leur conduit à l’indépendance financière ou l’acquisition, renforcement des compétences relative </w:t>
+      </w:r>
+      <w:r>
+        <w:t>à</w:t>
+      </w:r>
+      <w:r>
         <w:t xml:space="preserve"> </w:t>
       </w:r>
       <w:r>
@@ -53,11 +62,17 @@
       </w:r>
     </w:p>
     <w:p>
+      <w:pPr>
+        <w:jc w:val="both"/>
+      </w:pPr>
       <w:r>
         <w:t>Dans le cadre de notre stage académique, nous avons reçu pour mission de faciliter la recherche de stage et d’emplois dans nos localités.</w:t>
       </w:r>
     </w:p>
     <w:p>
+      <w:pPr>
+        <w:jc w:val="both"/>
+      </w:pPr>
       <w:r>
         <w:t xml:space="preserve">Grace a cette </w:t>
       </w:r>
@@ -65,7 +80,24 @@
         <w:t>opportunité</w:t>
       </w:r>
       <w:r>
-        <w:t xml:space="preserve"> que nous a donner le CENADI </w:t>
+        <w:t xml:space="preserve"> que nous a donner le </w:t>
+      </w:r>
+      <w:r>
+        <w:rPr>
+          <w:b/>
+          <w:bCs/>
+        </w:rPr>
+        <w:t>CENTRE NATIONAL DE DEVELOPPEMENT INFORMATIQUE</w:t>
+      </w:r>
+      <w:r>
+        <w:t xml:space="preserve"> abrégé </w:t>
+      </w:r>
+      <w:r>
+        <w:rPr>
+          <w:b/>
+          <w:bCs/>
+        </w:rPr>
+        <w:t xml:space="preserve">CENADI </w:t>
       </w:r>
       <w:r>
         <w:t xml:space="preserve">et </w:t>
@@ -74,7 +106,23 @@
         <w:t>sous l’enca</w:t>
       </w:r>
       <w:r>
-        <w:t xml:space="preserve">drement de Mme NGO nous avons eu pour Project le développement d’une application mobile qui permet d’effectuer des recherches de stage et d’emplois dans nos localités. Nous nous engageons à faciliter la recherche de stage et d’emploie pour faciliter l’accessibilité des informations a </w:t>
+        <w:t xml:space="preserve">drement de </w:t>
+      </w:r>
+      <w:r>
+        <w:rPr>
+          <w:b/>
+          <w:bCs/>
+        </w:rPr>
+        <w:t>Mme NGO</w:t>
+      </w:r>
+      <w:r>
+        <w:t xml:space="preserve"> nous avons eu pour Project le développement d’une application mobile qui permet d’effectuer des recherches de stage et d’emplois dans nos localités. Nous nous engageons à faciliter la recherche de stage et d’</w:t>
+      </w:r>
+      <w:r>
+        <w:t>emplois</w:t>
+      </w:r>
+      <w:r>
+        <w:t xml:space="preserve"> pour faciliter l’accessibilité des informations a </w:t>
       </w:r>
       <w:r>
         <w:t>temp</w:t>
@@ -148,7 +196,7 @@
     </w:p>
     <w:p>
       <w:pPr>
-        <w:pStyle w:val="Paragraphedeliste"/>
+        <w:pStyle w:val="ListParagraph"/>
         <w:numPr>
           <w:ilvl w:val="0"/>
           <w:numId w:val="4"/>
@@ -165,12 +213,101 @@
           <w:szCs w:val="24"/>
           <w:lang w:val="en-US"/>
         </w:rPr>
-        <w:t>MinaJobs</w:t>
-      </w:r>
-    </w:p>
-    <w:p>
-      <w:pPr>
-        <w:pStyle w:val="Paragraphedeliste"/>
+        <w:t>Mina Jobs</w:t>
+      </w:r>
+      <w:r>
+        <w:rPr>
+          <w:sz w:val="24"/>
+          <w:szCs w:val="24"/>
+          <w:lang w:val="en-US"/>
+        </w:rPr>
+        <w:t xml:space="preserve"> </w:t>
+      </w:r>
+      <w:r>
+        <w:rPr>
+          <w:sz w:val="24"/>
+          <w:szCs w:val="24"/>
+          <w:lang w:val="en-US"/>
+        </w:rPr>
+        <w:t>(</w:t>
+      </w:r>
+      <w:hyperlink r:id="rId5" w:history="1">
+        <w:r>
+          <w:rPr>
+            <w:rStyle w:val="Hyperlink"/>
+            <w:sz w:val="24"/>
+            <w:szCs w:val="24"/>
+            <w:lang w:val="en-US"/>
+          </w:rPr>
+          <w:t>https://camerou</w:t>
+        </w:r>
+        <w:r>
+          <w:rPr>
+            <w:rStyle w:val="Hyperlink"/>
+            <w:sz w:val="24"/>
+            <w:szCs w:val="24"/>
+            <w:lang w:val="en-US"/>
+          </w:rPr>
+          <w:t>n</w:t>
+        </w:r>
+        <w:r>
+          <w:rPr>
+            <w:rStyle w:val="Hyperlink"/>
+            <w:sz w:val="24"/>
+            <w:szCs w:val="24"/>
+            <w:lang w:val="en-US"/>
+          </w:rPr>
+          <w:t>.minaj</w:t>
+        </w:r>
+        <w:r>
+          <w:rPr>
+            <w:rStyle w:val="Hyperlink"/>
+            <w:sz w:val="24"/>
+            <w:szCs w:val="24"/>
+            <w:lang w:val="en-US"/>
+          </w:rPr>
+          <w:t>o</w:t>
+        </w:r>
+        <w:r>
+          <w:rPr>
+            <w:rStyle w:val="Hyperlink"/>
+            <w:sz w:val="24"/>
+            <w:szCs w:val="24"/>
+            <w:lang w:val="en-US"/>
+          </w:rPr>
+          <w:t>b</w:t>
+        </w:r>
+        <w:r>
+          <w:rPr>
+            <w:rStyle w:val="Hyperlink"/>
+            <w:sz w:val="24"/>
+            <w:szCs w:val="24"/>
+            <w:lang w:val="en-US"/>
+          </w:rPr>
+          <w:t>s</w:t>
+        </w:r>
+        <w:r>
+          <w:rPr>
+            <w:rStyle w:val="Hyperlink"/>
+            <w:sz w:val="24"/>
+            <w:szCs w:val="24"/>
+            <w:lang w:val="en-US"/>
+          </w:rPr>
+          <w:t>.net/</w:t>
+        </w:r>
+      </w:hyperlink>
+      <w:r>
+        <w:rPr>
+          <w:sz w:val="24"/>
+          <w:szCs w:val="24"/>
+          <w:lang w:val="en-US"/>
+        </w:rPr>
+        <w:t>)</w:t>
+      </w:r>
+    </w:p>
+    <w:p>
+      <w:pPr>
+        <w:pStyle w:val="ListParagraph"/>
         <w:numPr>
           <w:ilvl w:val="0"/>
           <w:numId w:val="4"/>
@@ -178,21 +315,66 @@
         <w:rPr>
           <w:sz w:val="24"/>
           <w:szCs w:val="24"/>
-          <w:lang w:val="en-US"/>
-        </w:rPr>
-      </w:pPr>
-      <w:r>
-        <w:rPr>
-          <w:sz w:val="24"/>
-          <w:szCs w:val="24"/>
-          <w:lang w:val="en-US"/>
+        </w:rPr>
+      </w:pPr>
+      <w:r>
+        <w:rPr>
+          <w:sz w:val="24"/>
+          <w:szCs w:val="24"/>
         </w:rPr>
         <w:t>Emploi.cm</w:t>
       </w:r>
-    </w:p>
-    <w:p>
-      <w:pPr>
-        <w:pStyle w:val="Paragraphedeliste"/>
+      <w:r>
+        <w:rPr>
+          <w:sz w:val="24"/>
+          <w:szCs w:val="24"/>
+        </w:rPr>
+        <w:t xml:space="preserve"> </w:t>
+      </w:r>
+      <w:r>
+        <w:rPr>
+          <w:sz w:val="24"/>
+          <w:szCs w:val="24"/>
+        </w:rPr>
+        <w:t>(</w:t>
+      </w:r>
+      <w:hyperlink r:id="rId6" w:history="1">
+        <w:r>
+          <w:rPr>
+            <w:rStyle w:val="Hyperlink"/>
+            <w:sz w:val="24"/>
+            <w:szCs w:val="24"/>
+          </w:rPr>
+          <w:t>https://www.empl</w:t>
+        </w:r>
+        <w:r>
+          <w:rPr>
+            <w:rStyle w:val="Hyperlink"/>
+            <w:sz w:val="24"/>
+            <w:szCs w:val="24"/>
+          </w:rPr>
+          <w:t>o</w:t>
+        </w:r>
+        <w:r>
+          <w:rPr>
+            <w:rStyle w:val="Hyperlink"/>
+            <w:sz w:val="24"/>
+            <w:szCs w:val="24"/>
+          </w:rPr>
+          <w:t>i.cm/</w:t>
+        </w:r>
+      </w:hyperlink>
+      <w:r>
+        <w:rPr>
+          <w:sz w:val="24"/>
+          <w:szCs w:val="24"/>
+        </w:rPr>
+        <w:t>)</w:t>
+      </w:r>
+    </w:p>
+    <w:p>
+      <w:pPr>
+        <w:pStyle w:val="ListParagraph"/>
         <w:numPr>
           <w:ilvl w:val="0"/>
           <w:numId w:val="4"/>
@@ -200,16 +382,71 @@
         <w:rPr>
           <w:sz w:val="24"/>
           <w:szCs w:val="24"/>
+        </w:rPr>
+      </w:pPr>
+      <w:r>
+        <w:rPr>
+          <w:sz w:val="24"/>
+          <w:szCs w:val="24"/>
           <w:lang w:val="en-US"/>
         </w:rPr>
-      </w:pPr>
+        <w:t>O</w:t>
+      </w:r>
       <w:r>
         <w:rPr>
           <w:sz w:val="24"/>
           <w:szCs w:val="24"/>
           <w:lang w:val="en-US"/>
         </w:rPr>
-        <w:t>Luma-jobs</w:t>
+        <w:t>ption</w:t>
+      </w:r>
+      <w:r>
+        <w:rPr>
+          <w:sz w:val="24"/>
+          <w:szCs w:val="24"/>
+          <w:lang w:val="en-US"/>
+        </w:rPr>
+        <w:t>C</w:t>
+      </w:r>
+      <w:r>
+        <w:rPr>
+          <w:sz w:val="24"/>
+          <w:szCs w:val="24"/>
+          <w:lang w:val="en-US"/>
+        </w:rPr>
+        <w:t>arriere</w:t>
+      </w:r>
+      <w:r>
+        <w:rPr>
+          <w:sz w:val="24"/>
+          <w:szCs w:val="24"/>
+          <w:lang w:val="en-US"/>
+        </w:rPr>
+        <w:t xml:space="preserve"> </w:t>
+      </w:r>
+      <w:r>
+        <w:rPr>
+          <w:sz w:val="24"/>
+          <w:szCs w:val="24"/>
+        </w:rPr>
+        <w:t>(</w:t>
+      </w:r>
+      <w:hyperlink r:id="rId7" w:history="1">
+        <w:r>
+          <w:rPr>
+            <w:rStyle w:val="Hyperlink"/>
+            <w:sz w:val="24"/>
+            <w:szCs w:val="24"/>
+          </w:rPr>
+          <w:t>https://www.optioncarriere.cm/</w:t>
+        </w:r>
+      </w:hyperlink>
+      <w:r>
+        <w:rPr>
+          <w:sz w:val="24"/>
+          <w:szCs w:val="24"/>
+        </w:rPr>
+        <w:t>)</w:t>
       </w:r>
     </w:p>
     <w:p>
@@ -246,7 +483,7 @@
     </w:p>
     <w:p>
       <w:pPr>
-        <w:pStyle w:val="Paragraphedeliste"/>
+        <w:pStyle w:val="ListParagraph"/>
         <w:numPr>
           <w:ilvl w:val="0"/>
           <w:numId w:val="5"/>
@@ -256,52 +493,380 @@
         <w:t xml:space="preserve">Interface non </w:t>
       </w:r>
       <w:r>
-        <w:t>intuitive,</w:t>
-      </w:r>
-    </w:p>
-    <w:p>
-      <w:pPr>
-        <w:pStyle w:val="Paragraphedeliste"/>
+        <w:t>intuitive</w:t>
+      </w:r>
+      <w:r>
+        <w:t xml:space="preserve"> (Mina Jobs)</w:t>
+      </w:r>
+      <w:r>
+        <w:t>,</w:t>
+      </w:r>
+    </w:p>
+    <w:p>
+      <w:pPr>
+        <w:pStyle w:val="ListParagraph"/>
+        <w:numPr>
+          <w:ilvl w:val="0"/>
+          <w:numId w:val="4"/>
+        </w:numPr>
+        <w:rPr>
+          <w:sz w:val="24"/>
+          <w:szCs w:val="24"/>
+        </w:rPr>
+      </w:pPr>
+      <w:r>
+        <w:t xml:space="preserve">Informations </w:t>
+      </w:r>
+      <w:r>
+        <w:t>obsolètes (</w:t>
+      </w:r>
+      <w:r>
+        <w:rPr>
+          <w:sz w:val="24"/>
+          <w:szCs w:val="24"/>
+        </w:rPr>
+        <w:t>Mina Jobs</w:t>
+      </w:r>
+      <w:r>
+        <w:t>,</w:t>
+      </w:r>
+      <w:r>
+        <w:rPr>
+          <w:sz w:val="24"/>
+          <w:szCs w:val="24"/>
+        </w:rPr>
+        <w:t xml:space="preserve"> </w:t>
+      </w:r>
+      <w:r>
+        <w:rPr>
+          <w:sz w:val="24"/>
+          <w:szCs w:val="24"/>
+        </w:rPr>
+        <w:t>Emploi.cm</w:t>
+      </w:r>
+      <w:r>
+        <w:rPr>
+          <w:sz w:val="24"/>
+          <w:szCs w:val="24"/>
+        </w:rPr>
+        <w:t>,</w:t>
+      </w:r>
+      <w:r>
+        <w:rPr>
+          <w:sz w:val="24"/>
+          <w:szCs w:val="24"/>
+        </w:rPr>
+        <w:t xml:space="preserve"> </w:t>
+      </w:r>
+      <w:r>
+        <w:rPr>
+          <w:sz w:val="24"/>
+          <w:szCs w:val="24"/>
+        </w:rPr>
+        <w:t>OptionCarriere</w:t>
+      </w:r>
+      <w:r>
+        <w:rPr>
+          <w:sz w:val="24"/>
+          <w:szCs w:val="24"/>
+        </w:rPr>
+        <w:t>)</w:t>
+      </w:r>
+    </w:p>
+    <w:p>
+      <w:pPr>
+        <w:pStyle w:val="ListParagraph"/>
         <w:numPr>
           <w:ilvl w:val="0"/>
           <w:numId w:val="5"/>
         </w:numPr>
       </w:pPr>
       <w:r>
-        <w:t>Informations obsolètes</w:t>
-      </w:r>
-      <w:r>
-        <w:t>,</w:t>
-      </w:r>
-    </w:p>
-    <w:p>
-      <w:pPr>
-        <w:pStyle w:val="Paragraphedeliste"/>
+        <w:t>Utilisation</w:t>
+      </w:r>
+      <w:r>
+        <w:t xml:space="preserve"> des </w:t>
+      </w:r>
+      <w:r>
+        <w:t>méthodes</w:t>
+      </w:r>
+      <w:r>
+        <w:t xml:space="preserve"> </w:t>
+      </w:r>
+      <w:r>
+        <w:t xml:space="preserve">précaire (flyers, publication des annonces sans description sur les </w:t>
+      </w:r>
+      <w:r>
+        <w:t xml:space="preserve">réseaux </w:t>
+      </w:r>
+    </w:p>
+    <w:p>
+      <w:pPr>
+        <w:pStyle w:val="ListParagraph"/>
         <w:numPr>
           <w:ilvl w:val="0"/>
           <w:numId w:val="5"/>
         </w:numPr>
       </w:pPr>
       <w:r>
-        <w:t>Utilisation</w:t>
-      </w:r>
-      <w:r>
-        <w:t xml:space="preserve"> des </w:t>
-      </w:r>
-      <w:r>
-        <w:t>méthodes</w:t>
-      </w:r>
+        <w:t>Publicités abusives (Mina Jobs)</w:t>
+      </w:r>
+    </w:p>
+    <w:p>
+      <w:pPr>
+        <w:pStyle w:val="ListParagraph"/>
+        <w:numPr>
+          <w:ilvl w:val="0"/>
+          <w:numId w:val="5"/>
+        </w:numPr>
+      </w:pPr>
       <w:r>
         <w:t xml:space="preserve"> </w:t>
       </w:r>
       <w:r>
-        <w:t xml:space="preserve">précaire (flyers, publication des annonces sans description sur les </w:t>
-      </w:r>
-      <w:r>
-        <w:t xml:space="preserve">réseaux </w:t>
-      </w:r>
-    </w:p>
-    <w:p>
+        <w:t xml:space="preserve">Plateforme non optimiser pour les faible </w:t>
+      </w:r>
+      <w:r>
+        <w:t>débit (</w:t>
+      </w:r>
+      <w:r>
+        <w:t>Mina Jobs)</w:t>
+      </w:r>
+    </w:p>
+    <w:p>
+      <w:pPr>
+        <w:pStyle w:val="ListParagraph"/>
+        <w:numPr>
+          <w:ilvl w:val="0"/>
+          <w:numId w:val="5"/>
+        </w:numPr>
+      </w:pPr>
+      <w:r>
+        <w:t xml:space="preserve">Plan de localisation absent </w:t>
+      </w:r>
+      <w:r>
+        <w:t>(</w:t>
+      </w:r>
+      <w:r>
+        <w:rPr>
+          <w:sz w:val="24"/>
+          <w:szCs w:val="24"/>
+        </w:rPr>
+        <w:t>Mina Jobs</w:t>
+      </w:r>
+      <w:r>
+        <w:t>,</w:t>
+      </w:r>
+      <w:r>
+        <w:rPr>
+          <w:sz w:val="24"/>
+          <w:szCs w:val="24"/>
+        </w:rPr>
+        <w:t xml:space="preserve"> Emploi.cm</w:t>
+      </w:r>
+      <w:r>
+        <w:rPr>
+          <w:sz w:val="24"/>
+          <w:szCs w:val="24"/>
+        </w:rPr>
+        <w:t>,</w:t>
+      </w:r>
+      <w:r>
+        <w:rPr>
+          <w:sz w:val="24"/>
+          <w:szCs w:val="24"/>
+        </w:rPr>
+        <w:t xml:space="preserve"> OptionCarriere</w:t>
+      </w:r>
+      <w:r>
+        <w:rPr>
+          <w:sz w:val="24"/>
+          <w:szCs w:val="24"/>
+        </w:rPr>
+        <w:t>,</w:t>
+      </w:r>
+      <w:r>
+        <w:rPr>
+          <w:sz w:val="24"/>
+          <w:szCs w:val="24"/>
+          <w:lang w:val="en-US"/>
+        </w:rPr>
+        <w:t xml:space="preserve"> </w:t>
+      </w:r>
+      <w:r>
+        <w:rPr>
+          <w:sz w:val="24"/>
+          <w:szCs w:val="24"/>
+          <w:lang w:val="en-US"/>
+        </w:rPr>
+        <w:t>Luma-jobs</w:t>
+      </w:r>
+      <w:r>
+        <w:rPr>
+          <w:sz w:val="24"/>
+          <w:szCs w:val="24"/>
+          <w:lang w:val="en-US"/>
+        </w:rPr>
+        <w:t>)</w:t>
+      </w:r>
+    </w:p>
+    <w:p>
+      <w:pPr>
+        <w:pStyle w:val="ListParagraph"/>
+      </w:pPr>
+    </w:p>
+    <w:p>
+      <w:r>
+        <w:rPr>
+          <w:noProof/>
+        </w:rPr>
+        <w:drawing>
+          <wp:inline distT="0" distB="0" distL="0" distR="0" wp14:anchorId="202334E2" wp14:editId="1A91A1DB">
+            <wp:extent cx="5542060" cy="2741548"/>
+            <wp:effectExtent l="0" t="0" r="1905" b="1905"/>
+            <wp:docPr id="1226710117" name="Picture 5"/>
+            <wp:cNvGraphicFramePr>
+              <a:graphicFrameLocks xmlns:a="http://schemas.openxmlformats.org/drawingml/2006/main" noChangeAspect="1"/>
+            </wp:cNvGraphicFramePr>
+            <a:graphic xmlns:a="http://schemas.openxmlformats.org/drawingml/2006/main">
+              <a:graphicData uri="http://schemas.openxmlformats.org/drawingml/2006/picture">
+                <pic:pic xmlns:pic="http://schemas.openxmlformats.org/drawingml/2006/picture">
+                  <pic:nvPicPr>
+                    <pic:cNvPr id="1226710117" name="Picture 1226710117"/>
+                    <pic:cNvPicPr/>
+                  </pic:nvPicPr>
+                  <pic:blipFill>
+                    <a:blip r:embed="rId8" cstate="print">
+                      <a:extLst>
+                        <a:ext uri="{28A0092B-C50C-407E-A947-70E740481C1C}">
+                          <a14:useLocalDpi xmlns:a14="http://schemas.microsoft.com/office/drawing/2010/main" val="0"/>
+                        </a:ext>
+                      </a:extLst>
+                    </a:blip>
+                    <a:stretch>
+                      <a:fillRect/>
+                    </a:stretch>
+                  </pic:blipFill>
+                  <pic:spPr>
+                    <a:xfrm>
+                      <a:off x="0" y="0"/>
+                      <a:ext cx="5721136" cy="2830133"/>
+                    </a:xfrm>
+                    <a:prstGeom prst="rect">
+                      <a:avLst/>
+                    </a:prstGeom>
+                  </pic:spPr>
+                </pic:pic>
+              </a:graphicData>
+            </a:graphic>
+          </wp:inline>
+        </w:drawing>
+      </w:r>
+    </w:p>
+    <w:p>
+      <w:r>
+        <w:rPr>
+          <w:noProof/>
+        </w:rPr>
+        <w:lastRenderedPageBreak/>
+        <w:drawing>
+          <wp:inline distT="0" distB="0" distL="0" distR="0" wp14:anchorId="2B80C462" wp14:editId="39F22C13">
+            <wp:extent cx="6080125" cy="3108960"/>
+            <wp:effectExtent l="0" t="0" r="0" b="0"/>
+            <wp:docPr id="1112253004" name="Picture 6"/>
+            <wp:cNvGraphicFramePr>
+              <a:graphicFrameLocks xmlns:a="http://schemas.openxmlformats.org/drawingml/2006/main" noChangeAspect="1"/>
+            </wp:cNvGraphicFramePr>
+            <a:graphic xmlns:a="http://schemas.openxmlformats.org/drawingml/2006/main">
+              <a:graphicData uri="http://schemas.openxmlformats.org/drawingml/2006/picture">
+                <pic:pic xmlns:pic="http://schemas.openxmlformats.org/drawingml/2006/picture">
+                  <pic:nvPicPr>
+                    <pic:cNvPr id="1112253004" name="Picture 1112253004"/>
+                    <pic:cNvPicPr/>
+                  </pic:nvPicPr>
+                  <pic:blipFill>
+                    <a:blip r:embed="rId9" cstate="print">
+                      <a:extLst>
+                        <a:ext uri="{28A0092B-C50C-407E-A947-70E740481C1C}">
+                          <a14:useLocalDpi xmlns:a14="http://schemas.microsoft.com/office/drawing/2010/main" val="0"/>
+                        </a:ext>
+                      </a:extLst>
+                    </a:blip>
+                    <a:stretch>
+                      <a:fillRect/>
+                    </a:stretch>
+                  </pic:blipFill>
+                  <pic:spPr>
+                    <a:xfrm>
+                      <a:off x="0" y="0"/>
+                      <a:ext cx="6101233" cy="3119753"/>
+                    </a:xfrm>
+                    <a:prstGeom prst="rect">
+                      <a:avLst/>
+                    </a:prstGeom>
+                  </pic:spPr>
+                </pic:pic>
+              </a:graphicData>
+            </a:graphic>
+          </wp:inline>
+        </w:drawing>
+      </w:r>
+    </w:p>
+    <w:p/>
+    <w:p>
+      <w:r>
+        <w:rPr>
+          <w:noProof/>
+        </w:rPr>
+        <w:drawing>
+          <wp:inline distT="0" distB="0" distL="0" distR="0" wp14:anchorId="17356406" wp14:editId="46FF2445">
+            <wp:extent cx="5760720" cy="3240405"/>
+            <wp:effectExtent l="0" t="0" r="0" b="0"/>
+            <wp:docPr id="75992646" name="Picture 7"/>
+            <wp:cNvGraphicFramePr>
+              <a:graphicFrameLocks xmlns:a="http://schemas.openxmlformats.org/drawingml/2006/main" noChangeAspect="1"/>
+            </wp:cNvGraphicFramePr>
+            <a:graphic xmlns:a="http://schemas.openxmlformats.org/drawingml/2006/main">
+              <a:graphicData uri="http://schemas.openxmlformats.org/drawingml/2006/picture">
+                <pic:pic xmlns:pic="http://schemas.openxmlformats.org/drawingml/2006/picture">
+                  <pic:nvPicPr>
+                    <pic:cNvPr id="75992646" name="Picture 75992646"/>
+                    <pic:cNvPicPr/>
+                  </pic:nvPicPr>
+                  <pic:blipFill>
+                    <a:blip r:embed="rId10" cstate="print">
+                      <a:extLst>
+                        <a:ext uri="{28A0092B-C50C-407E-A947-70E740481C1C}">
+                          <a14:useLocalDpi xmlns:a14="http://schemas.microsoft.com/office/drawing/2010/main" val="0"/>
+                        </a:ext>
+                      </a:extLst>
+                    </a:blip>
+                    <a:stretch>
+                      <a:fillRect/>
+                    </a:stretch>
+                  </pic:blipFill>
+                  <pic:spPr>
+                    <a:xfrm>
+                      <a:off x="0" y="0"/>
+                      <a:ext cx="5760720" cy="3240405"/>
+                    </a:xfrm>
+                    <a:prstGeom prst="rect">
+                      <a:avLst/>
+                    </a:prstGeom>
+                  </pic:spPr>
+                </pic:pic>
+              </a:graphicData>
+            </a:graphic>
+          </wp:inline>
+        </w:drawing>
+      </w:r>
+    </w:p>
+    <w:p/>
+    <w:p/>
+    <w:p>
+      <w:pPr>
+        <w:jc w:val="both"/>
+      </w:pPr>
       <w:r>
         <w:t xml:space="preserve">La </w:t>
       </w:r>
@@ -312,7 +877,13 @@
         <w:t>diplôme,</w:t>
       </w:r>
       <w:r>
-        <w:t xml:space="preserve"> Etudiants et professionnel ne sachant pas ou et comment cherche</w:t>
+        <w:t xml:space="preserve"> Etudiants et professionnel ne sachant pas </w:t>
+      </w:r>
+      <w:r>
+        <w:t>où</w:t>
+      </w:r>
+      <w:r>
+        <w:t xml:space="preserve"> et comment cherche</w:t>
       </w:r>
       <w:r>
         <w:t>r</w:t>
@@ -324,7 +895,13 @@
         <w:t>e</w:t>
       </w:r>
       <w:r>
-        <w:t xml:space="preserve"> de développement et pour palier a ce </w:t>
+        <w:t xml:space="preserve"> de développement et pour palier </w:t>
+      </w:r>
+      <w:r>
+        <w:t>à</w:t>
+      </w:r>
+      <w:r>
+        <w:t xml:space="preserve"> ce </w:t>
       </w:r>
       <w:r>
         <w:t>problème,</w:t>
@@ -353,13 +930,7 @@
         <w:t xml:space="preserve">Avec </w:t>
       </w:r>
       <w:r>
-        <w:t>des</w:t>
-      </w:r>
-      <w:r>
-        <w:t xml:space="preserve"> </w:t>
-      </w:r>
-      <w:r>
-        <w:t>fonctionnalité</w:t>
+        <w:t>des fonctionnalités</w:t>
       </w:r>
       <w:r>
         <w:t xml:space="preserve"> tel que :</w:t>
@@ -367,7 +938,7 @@
     </w:p>
     <w:p>
       <w:pPr>
-        <w:pStyle w:val="Paragraphedeliste"/>
+        <w:pStyle w:val="ListParagraph"/>
         <w:numPr>
           <w:ilvl w:val="0"/>
           <w:numId w:val="6"/>
@@ -379,7 +950,7 @@
     </w:p>
     <w:p>
       <w:pPr>
-        <w:pStyle w:val="Paragraphedeliste"/>
+        <w:pStyle w:val="ListParagraph"/>
         <w:numPr>
           <w:ilvl w:val="0"/>
           <w:numId w:val="6"/>
@@ -397,7 +968,7 @@
     </w:p>
     <w:p>
       <w:pPr>
-        <w:pStyle w:val="Paragraphedeliste"/>
+        <w:pStyle w:val="ListParagraph"/>
         <w:numPr>
           <w:ilvl w:val="0"/>
           <w:numId w:val="6"/>
@@ -412,34 +983,44 @@
     </w:p>
     <w:p>
       <w:pPr>
-        <w:pStyle w:val="Paragraphedeliste"/>
+        <w:pStyle w:val="ListParagraph"/>
         <w:numPr>
           <w:ilvl w:val="0"/>
           <w:numId w:val="6"/>
         </w:numPr>
       </w:pPr>
       <w:r>
-        <w:t>Tableau de bord</w:t>
-      </w:r>
-      <w:r>
-        <w:t xml:space="preserve"> recruteur </w:t>
-      </w:r>
-    </w:p>
-    <w:p>
-      <w:pPr>
-        <w:pStyle w:val="Paragraphedeliste"/>
+        <w:lastRenderedPageBreak/>
+        <w:t xml:space="preserve">Tableau de bord recruteur </w:t>
+      </w:r>
+    </w:p>
+    <w:p>
+      <w:pPr>
+        <w:pStyle w:val="ListParagraph"/>
         <w:numPr>
           <w:ilvl w:val="0"/>
           <w:numId w:val="6"/>
         </w:numPr>
       </w:pPr>
       <w:r>
-        <w:t xml:space="preserve">Géolocalisation des lieu d’emploie et de stage  </w:t>
-      </w:r>
-    </w:p>
-    <w:p>
-      <w:pPr>
-        <w:pStyle w:val="Paragraphedeliste"/>
+        <w:t xml:space="preserve">Géolocalisation </w:t>
+      </w:r>
+      <w:r>
+        <w:t>des lieux</w:t>
+      </w:r>
+      <w:r>
+        <w:t xml:space="preserve"> d’</w:t>
+      </w:r>
+      <w:r>
+        <w:t>emploi</w:t>
+      </w:r>
+      <w:r>
+        <w:t xml:space="preserve"> et de stage  </w:t>
+      </w:r>
+    </w:p>
+    <w:p>
+      <w:pPr>
+        <w:pStyle w:val="ListParagraph"/>
         <w:numPr>
           <w:ilvl w:val="0"/>
           <w:numId w:val="6"/>
@@ -451,7 +1032,7 @@
     </w:p>
     <w:p>
       <w:pPr>
-        <w:pStyle w:val="Paragraphedeliste"/>
+        <w:pStyle w:val="ListParagraph"/>
         <w:numPr>
           <w:ilvl w:val="0"/>
           <w:numId w:val="6"/>
@@ -463,7 +1044,7 @@
     </w:p>
     <w:p>
       <w:pPr>
-        <w:pStyle w:val="Paragraphedeliste"/>
+        <w:pStyle w:val="ListParagraph"/>
         <w:numPr>
           <w:ilvl w:val="0"/>
           <w:numId w:val="6"/>
@@ -496,7 +1077,7 @@
     </w:p>
     <w:p>
       <w:pPr>
-        <w:pStyle w:val="Paragraphedeliste"/>
+        <w:pStyle w:val="ListParagraph"/>
         <w:numPr>
           <w:ilvl w:val="0"/>
           <w:numId w:val="6"/>
@@ -512,16 +1093,10 @@
         <w:t xml:space="preserve"> entre membre </w:t>
       </w:r>
     </w:p>
-    <w:p>
-      <w:pPr>
-        <w:pStyle w:val="Paragraphedeliste"/>
-        <w:ind w:left="766"/>
-      </w:pPr>
-    </w:p>
     <w:p/>
     <w:p>
       <w:pPr>
-        <w:pStyle w:val="Titre1"/>
+        <w:pStyle w:val="Heading1"/>
         <w:numPr>
           <w:ilvl w:val="0"/>
           <w:numId w:val="1"/>
@@ -533,8 +1108,10 @@
     </w:p>
     <w:p/>
     <w:p>
-      <w:r>
-        <w:lastRenderedPageBreak/>
+      <w:pPr>
+        <w:jc w:val="both"/>
+      </w:pPr>
+      <w:r>
         <w:t xml:space="preserve">Le </w:t>
       </w:r>
       <w:r>
@@ -547,19 +1124,19 @@
         <w:t>à</w:t>
       </w:r>
       <w:r>
-        <w:t xml:space="preserve"> des </w:t>
-      </w:r>
-      <w:r>
-        <w:t>jeune</w:t>
+        <w:t xml:space="preserve"> des jeune</w:t>
       </w:r>
       <w:r>
         <w:t>s diplômé, Etudiants</w:t>
       </w:r>
       <w:r>
-        <w:t xml:space="preserve"> et professionnel</w:t>
-      </w:r>
-      <w:r>
-        <w:t xml:space="preserve"> a la recherche de stage ou de travail de trouver des</w:t>
+        <w:t xml:space="preserve"> et professionnel </w:t>
+      </w:r>
+      <w:r>
+        <w:t>à</w:t>
+      </w:r>
+      <w:r>
+        <w:t xml:space="preserve"> la recherche de stage ou de travail de trouver des</w:t>
       </w:r>
       <w:r>
         <w:t xml:space="preserve"> informations à jour facilement lier à leur profil.</w:t>
@@ -568,7 +1145,7 @@
     <w:p/>
     <w:p>
       <w:pPr>
-        <w:pStyle w:val="Titre1"/>
+        <w:pStyle w:val="Heading1"/>
         <w:numPr>
           <w:ilvl w:val="0"/>
           <w:numId w:val="1"/>
@@ -580,6 +1157,9 @@
     </w:p>
     <w:p/>
     <w:p>
+      <w:pPr>
+        <w:jc w:val="both"/>
+      </w:pPr>
       <w:r>
         <w:t xml:space="preserve">Malgré la multiplication des plateformes en ligne dédier à l’emploi et aux stages, le candidat rencontre encore de nombres difficulté pour accéder à des offres fiables, adapter à leur profile centralisées en un seul endroit. </w:t>
       </w:r>
@@ -1722,11 +2302,11 @@
     <w:name w:val="Normal"/>
     <w:qFormat/>
   </w:style>
-  <w:style w:type="paragraph" w:styleId="Titre1">
+  <w:style w:type="paragraph" w:styleId="Heading1">
     <w:name w:val="heading 1"/>
     <w:basedOn w:val="Normal"/>
     <w:next w:val="Normal"/>
-    <w:link w:val="Titre1Car"/>
+    <w:link w:val="Heading1Char"/>
     <w:uiPriority w:val="9"/>
     <w:qFormat/>
     <w:rsid w:val="00C41D6A"/>
@@ -1743,11 +2323,11 @@
       <w:szCs w:val="40"/>
     </w:rPr>
   </w:style>
-  <w:style w:type="paragraph" w:styleId="Titre2">
+  <w:style w:type="paragraph" w:styleId="Heading2">
     <w:name w:val="heading 2"/>
     <w:basedOn w:val="Normal"/>
     <w:next w:val="Normal"/>
-    <w:link w:val="Titre2Car"/>
+    <w:link w:val="Heading2Char"/>
     <w:uiPriority w:val="9"/>
     <w:semiHidden/>
     <w:unhideWhenUsed/>
@@ -1766,11 +2346,11 @@
       <w:szCs w:val="32"/>
     </w:rPr>
   </w:style>
-  <w:style w:type="paragraph" w:styleId="Titre3">
+  <w:style w:type="paragraph" w:styleId="Heading3">
     <w:name w:val="heading 3"/>
     <w:basedOn w:val="Normal"/>
     <w:next w:val="Normal"/>
-    <w:link w:val="Titre3Car"/>
+    <w:link w:val="Heading3Char"/>
     <w:uiPriority w:val="9"/>
     <w:semiHidden/>
     <w:unhideWhenUsed/>
@@ -1789,11 +2369,11 @@
       <w:szCs w:val="28"/>
     </w:rPr>
   </w:style>
-  <w:style w:type="paragraph" w:styleId="Titre4">
+  <w:style w:type="paragraph" w:styleId="Heading4">
     <w:name w:val="heading 4"/>
     <w:basedOn w:val="Normal"/>
     <w:next w:val="Normal"/>
-    <w:link w:val="Titre4Car"/>
+    <w:link w:val="Heading4Char"/>
     <w:uiPriority w:val="9"/>
     <w:semiHidden/>
     <w:unhideWhenUsed/>
@@ -1812,11 +2392,11 @@
       <w:color w:val="2F5496" w:themeColor="accent1" w:themeShade="BF"/>
     </w:rPr>
   </w:style>
-  <w:style w:type="paragraph" w:styleId="Titre5">
+  <w:style w:type="paragraph" w:styleId="Heading5">
     <w:name w:val="heading 5"/>
     <w:basedOn w:val="Normal"/>
     <w:next w:val="Normal"/>
-    <w:link w:val="Titre5Car"/>
+    <w:link w:val="Heading5Char"/>
     <w:uiPriority w:val="9"/>
     <w:semiHidden/>
     <w:unhideWhenUsed/>
@@ -1833,11 +2413,11 @@
       <w:color w:val="2F5496" w:themeColor="accent1" w:themeShade="BF"/>
     </w:rPr>
   </w:style>
-  <w:style w:type="paragraph" w:styleId="Titre6">
+  <w:style w:type="paragraph" w:styleId="Heading6">
     <w:name w:val="heading 6"/>
     <w:basedOn w:val="Normal"/>
     <w:next w:val="Normal"/>
-    <w:link w:val="Titre6Car"/>
+    <w:link w:val="Heading6Char"/>
     <w:uiPriority w:val="9"/>
     <w:semiHidden/>
     <w:unhideWhenUsed/>
@@ -1856,11 +2436,11 @@
       <w:color w:val="595959" w:themeColor="text1" w:themeTint="A6"/>
     </w:rPr>
   </w:style>
-  <w:style w:type="paragraph" w:styleId="Titre7">
+  <w:style w:type="paragraph" w:styleId="Heading7">
     <w:name w:val="heading 7"/>
     <w:basedOn w:val="Normal"/>
     <w:next w:val="Normal"/>
-    <w:link w:val="Titre7Car"/>
+    <w:link w:val="Heading7Char"/>
     <w:uiPriority w:val="9"/>
     <w:semiHidden/>
     <w:unhideWhenUsed/>
@@ -1877,11 +2457,11 @@
       <w:color w:val="595959" w:themeColor="text1" w:themeTint="A6"/>
     </w:rPr>
   </w:style>
-  <w:style w:type="paragraph" w:styleId="Titre8">
+  <w:style w:type="paragraph" w:styleId="Heading8">
     <w:name w:val="heading 8"/>
     <w:basedOn w:val="Normal"/>
     <w:next w:val="Normal"/>
-    <w:link w:val="Titre8Car"/>
+    <w:link w:val="Heading8Char"/>
     <w:uiPriority w:val="9"/>
     <w:semiHidden/>
     <w:unhideWhenUsed/>
@@ -1900,11 +2480,11 @@
       <w:color w:val="272727" w:themeColor="text1" w:themeTint="D8"/>
     </w:rPr>
   </w:style>
-  <w:style w:type="paragraph" w:styleId="Titre9">
+  <w:style w:type="paragraph" w:styleId="Heading9">
     <w:name w:val="heading 9"/>
     <w:basedOn w:val="Normal"/>
     <w:next w:val="Normal"/>
-    <w:link w:val="Titre9Car"/>
+    <w:link w:val="Heading9Char"/>
     <w:uiPriority w:val="9"/>
     <w:semiHidden/>
     <w:unhideWhenUsed/>
@@ -1921,13 +2501,13 @@
       <w:color w:val="272727" w:themeColor="text1" w:themeTint="D8"/>
     </w:rPr>
   </w:style>
-  <w:style w:type="character" w:default="1" w:styleId="Policepardfaut">
+  <w:style w:type="character" w:default="1" w:styleId="DefaultParagraphFont">
     <w:name w:val="Default Paragraph Font"/>
     <w:uiPriority w:val="1"/>
     <w:semiHidden/>
     <w:unhideWhenUsed/>
   </w:style>
-  <w:style w:type="table" w:default="1" w:styleId="TableauNormal">
+  <w:style w:type="table" w:default="1" w:styleId="TableNormal">
     <w:name w:val="Normal Table"/>
     <w:uiPriority w:val="99"/>
     <w:semiHidden/>
@@ -1942,16 +2522,16 @@
       </w:tblCellMar>
     </w:tblPr>
   </w:style>
-  <w:style w:type="numbering" w:default="1" w:styleId="Aucuneliste">
+  <w:style w:type="numbering" w:default="1" w:styleId="NoList">
     <w:name w:val="No List"/>
     <w:uiPriority w:val="99"/>
     <w:semiHidden/>
     <w:unhideWhenUsed/>
   </w:style>
-  <w:style w:type="character" w:customStyle="1" w:styleId="Titre1Car">
-    <w:name w:val="Titre 1 Car"/>
-    <w:basedOn w:val="Policepardfaut"/>
-    <w:link w:val="Titre1"/>
+  <w:style w:type="character" w:customStyle="1" w:styleId="Heading1Char">
+    <w:name w:val="Heading 1 Char"/>
+    <w:basedOn w:val="DefaultParagraphFont"/>
+    <w:link w:val="Heading1"/>
     <w:uiPriority w:val="9"/>
     <w:rsid w:val="00C41D6A"/>
     <w:rPr>
@@ -1961,10 +2541,10 @@
       <w:szCs w:val="40"/>
     </w:rPr>
   </w:style>
-  <w:style w:type="character" w:customStyle="1" w:styleId="Titre2Car">
-    <w:name w:val="Titre 2 Car"/>
-    <w:basedOn w:val="Policepardfaut"/>
-    <w:link w:val="Titre2"/>
+  <w:style w:type="character" w:customStyle="1" w:styleId="Heading2Char">
+    <w:name w:val="Heading 2 Char"/>
+    <w:basedOn w:val="DefaultParagraphFont"/>
+    <w:link w:val="Heading2"/>
     <w:uiPriority w:val="9"/>
     <w:semiHidden/>
     <w:rsid w:val="00C41D6A"/>
@@ -1975,10 +2555,10 @@
       <w:szCs w:val="32"/>
     </w:rPr>
   </w:style>
-  <w:style w:type="character" w:customStyle="1" w:styleId="Titre3Car">
-    <w:name w:val="Titre 3 Car"/>
-    <w:basedOn w:val="Policepardfaut"/>
-    <w:link w:val="Titre3"/>
+  <w:style w:type="character" w:customStyle="1" w:styleId="Heading3Char">
+    <w:name w:val="Heading 3 Char"/>
+    <w:basedOn w:val="DefaultParagraphFont"/>
+    <w:link w:val="Heading3"/>
     <w:uiPriority w:val="9"/>
     <w:semiHidden/>
     <w:rsid w:val="00C41D6A"/>
@@ -1989,10 +2569,10 @@
       <w:szCs w:val="28"/>
     </w:rPr>
   </w:style>
-  <w:style w:type="character" w:customStyle="1" w:styleId="Titre4Car">
-    <w:name w:val="Titre 4 Car"/>
-    <w:basedOn w:val="Policepardfaut"/>
-    <w:link w:val="Titre4"/>
+  <w:style w:type="character" w:customStyle="1" w:styleId="Heading4Char">
+    <w:name w:val="Heading 4 Char"/>
+    <w:basedOn w:val="DefaultParagraphFont"/>
+    <w:link w:val="Heading4"/>
     <w:uiPriority w:val="9"/>
     <w:semiHidden/>
     <w:rsid w:val="00C41D6A"/>
@@ -2003,10 +2583,10 @@
       <w:color w:val="2F5496" w:themeColor="accent1" w:themeShade="BF"/>
     </w:rPr>
   </w:style>
-  <w:style w:type="character" w:customStyle="1" w:styleId="Titre5Car">
-    <w:name w:val="Titre 5 Car"/>
-    <w:basedOn w:val="Policepardfaut"/>
-    <w:link w:val="Titre5"/>
+  <w:style w:type="character" w:customStyle="1" w:styleId="Heading5Char">
+    <w:name w:val="Heading 5 Char"/>
+    <w:basedOn w:val="DefaultParagraphFont"/>
+    <w:link w:val="Heading5"/>
     <w:uiPriority w:val="9"/>
     <w:semiHidden/>
     <w:rsid w:val="00C41D6A"/>
@@ -2015,10 +2595,10 @@
       <w:color w:val="2F5496" w:themeColor="accent1" w:themeShade="BF"/>
     </w:rPr>
   </w:style>
-  <w:style w:type="character" w:customStyle="1" w:styleId="Titre6Car">
-    <w:name w:val="Titre 6 Car"/>
-    <w:basedOn w:val="Policepardfaut"/>
-    <w:link w:val="Titre6"/>
+  <w:style w:type="character" w:customStyle="1" w:styleId="Heading6Char">
+    <w:name w:val="Heading 6 Char"/>
+    <w:basedOn w:val="DefaultParagraphFont"/>
+    <w:link w:val="Heading6"/>
     <w:uiPriority w:val="9"/>
     <w:semiHidden/>
     <w:rsid w:val="00C41D6A"/>
@@ -2029,10 +2609,10 @@
       <w:color w:val="595959" w:themeColor="text1" w:themeTint="A6"/>
     </w:rPr>
   </w:style>
-  <w:style w:type="character" w:customStyle="1" w:styleId="Titre7Car">
-    <w:name w:val="Titre 7 Car"/>
-    <w:basedOn w:val="Policepardfaut"/>
-    <w:link w:val="Titre7"/>
+  <w:style w:type="character" w:customStyle="1" w:styleId="Heading7Char">
+    <w:name w:val="Heading 7 Char"/>
+    <w:basedOn w:val="DefaultParagraphFont"/>
+    <w:link w:val="Heading7"/>
     <w:uiPriority w:val="9"/>
     <w:semiHidden/>
     <w:rsid w:val="00C41D6A"/>
@@ -2041,10 +2621,10 @@
       <w:color w:val="595959" w:themeColor="text1" w:themeTint="A6"/>
     </w:rPr>
   </w:style>
-  <w:style w:type="character" w:customStyle="1" w:styleId="Titre8Car">
-    <w:name w:val="Titre 8 Car"/>
-    <w:basedOn w:val="Policepardfaut"/>
-    <w:link w:val="Titre8"/>
+  <w:style w:type="character" w:customStyle="1" w:styleId="Heading8Char">
+    <w:name w:val="Heading 8 Char"/>
+    <w:basedOn w:val="DefaultParagraphFont"/>
+    <w:link w:val="Heading8"/>
     <w:uiPriority w:val="9"/>
     <w:semiHidden/>
     <w:rsid w:val="00C41D6A"/>
@@ -2055,10 +2635,10 @@
       <w:color w:val="272727" w:themeColor="text1" w:themeTint="D8"/>
     </w:rPr>
   </w:style>
-  <w:style w:type="character" w:customStyle="1" w:styleId="Titre9Car">
-    <w:name w:val="Titre 9 Car"/>
-    <w:basedOn w:val="Policepardfaut"/>
-    <w:link w:val="Titre9"/>
+  <w:style w:type="character" w:customStyle="1" w:styleId="Heading9Char">
+    <w:name w:val="Heading 9 Char"/>
+    <w:basedOn w:val="DefaultParagraphFont"/>
+    <w:link w:val="Heading9"/>
     <w:uiPriority w:val="9"/>
     <w:semiHidden/>
     <w:rsid w:val="00C41D6A"/>
@@ -2067,11 +2647,11 @@
       <w:color w:val="272727" w:themeColor="text1" w:themeTint="D8"/>
     </w:rPr>
   </w:style>
-  <w:style w:type="paragraph" w:styleId="Titre">
+  <w:style w:type="paragraph" w:styleId="Title">
     <w:name w:val="Title"/>
     <w:basedOn w:val="Normal"/>
     <w:next w:val="Normal"/>
-    <w:link w:val="TitreCar"/>
+    <w:link w:val="TitleChar"/>
     <w:uiPriority w:val="10"/>
     <w:qFormat/>
     <w:rsid w:val="00C41D6A"/>
@@ -2087,10 +2667,10 @@
       <w:szCs w:val="56"/>
     </w:rPr>
   </w:style>
-  <w:style w:type="character" w:customStyle="1" w:styleId="TitreCar">
-    <w:name w:val="Titre Car"/>
-    <w:basedOn w:val="Policepardfaut"/>
-    <w:link w:val="Titre"/>
+  <w:style w:type="character" w:customStyle="1" w:styleId="TitleChar">
+    <w:name w:val="Title Char"/>
+    <w:basedOn w:val="DefaultParagraphFont"/>
+    <w:link w:val="Title"/>
     <w:uiPriority w:val="10"/>
     <w:rsid w:val="00C41D6A"/>
     <w:rPr>
@@ -2101,11 +2681,11 @@
       <w:szCs w:val="56"/>
     </w:rPr>
   </w:style>
-  <w:style w:type="paragraph" w:styleId="Sous-titre">
+  <w:style w:type="paragraph" w:styleId="Subtitle">
     <w:name w:val="Subtitle"/>
     <w:basedOn w:val="Normal"/>
     <w:next w:val="Normal"/>
-    <w:link w:val="Sous-titreCar"/>
+    <w:link w:val="SubtitleChar"/>
     <w:uiPriority w:val="11"/>
     <w:qFormat/>
     <w:rsid w:val="00C41D6A"/>
@@ -2122,10 +2702,10 @@
       <w:szCs w:val="28"/>
     </w:rPr>
   </w:style>
-  <w:style w:type="character" w:customStyle="1" w:styleId="Sous-titreCar">
-    <w:name w:val="Sous-titre Car"/>
-    <w:basedOn w:val="Policepardfaut"/>
-    <w:link w:val="Sous-titre"/>
+  <w:style w:type="character" w:customStyle="1" w:styleId="SubtitleChar">
+    <w:name w:val="Subtitle Char"/>
+    <w:basedOn w:val="DefaultParagraphFont"/>
+    <w:link w:val="Subtitle"/>
     <w:uiPriority w:val="11"/>
     <w:rsid w:val="00C41D6A"/>
     <w:rPr>
@@ -2136,11 +2716,11 @@
       <w:szCs w:val="28"/>
     </w:rPr>
   </w:style>
-  <w:style w:type="paragraph" w:styleId="Citation">
+  <w:style w:type="paragraph" w:styleId="Quote">
     <w:name w:val="Quote"/>
     <w:basedOn w:val="Normal"/>
     <w:next w:val="Normal"/>
-    <w:link w:val="CitationCar"/>
+    <w:link w:val="QuoteChar"/>
     <w:uiPriority w:val="29"/>
     <w:qFormat/>
     <w:rsid w:val="00C41D6A"/>
@@ -2154,10 +2734,10 @@
       <w:color w:val="404040" w:themeColor="text1" w:themeTint="BF"/>
     </w:rPr>
   </w:style>
-  <w:style w:type="character" w:customStyle="1" w:styleId="CitationCar">
-    <w:name w:val="Citation Car"/>
-    <w:basedOn w:val="Policepardfaut"/>
-    <w:link w:val="Citation"/>
+  <w:style w:type="character" w:customStyle="1" w:styleId="QuoteChar">
+    <w:name w:val="Quote Char"/>
+    <w:basedOn w:val="DefaultParagraphFont"/>
+    <w:link w:val="Quote"/>
     <w:uiPriority w:val="29"/>
     <w:rsid w:val="00C41D6A"/>
     <w:rPr>
@@ -2166,7 +2746,7 @@
       <w:color w:val="404040" w:themeColor="text1" w:themeTint="BF"/>
     </w:rPr>
   </w:style>
-  <w:style w:type="paragraph" w:styleId="Paragraphedeliste">
+  <w:style w:type="paragraph" w:styleId="ListParagraph">
     <w:name w:val="List Paragraph"/>
     <w:basedOn w:val="Normal"/>
     <w:uiPriority w:val="34"/>
@@ -2177,9 +2757,9 @@
       <w:contextualSpacing/>
     </w:pPr>
   </w:style>
-  <w:style w:type="character" w:styleId="Accentuationintense">
+  <w:style w:type="character" w:styleId="IntenseEmphasis">
     <w:name w:val="Intense Emphasis"/>
-    <w:basedOn w:val="Policepardfaut"/>
+    <w:basedOn w:val="DefaultParagraphFont"/>
     <w:uiPriority w:val="21"/>
     <w:qFormat/>
     <w:rsid w:val="00C41D6A"/>
@@ -2189,11 +2769,11 @@
       <w:color w:val="2F5496" w:themeColor="accent1" w:themeShade="BF"/>
     </w:rPr>
   </w:style>
-  <w:style w:type="paragraph" w:styleId="Citationintense">
+  <w:style w:type="paragraph" w:styleId="IntenseQuote">
     <w:name w:val="Intense Quote"/>
     <w:basedOn w:val="Normal"/>
     <w:next w:val="Normal"/>
-    <w:link w:val="CitationintenseCar"/>
+    <w:link w:val="IntenseQuoteChar"/>
     <w:uiPriority w:val="30"/>
     <w:qFormat/>
     <w:rsid w:val="00C41D6A"/>
@@ -2212,10 +2792,10 @@
       <w:color w:val="2F5496" w:themeColor="accent1" w:themeShade="BF"/>
     </w:rPr>
   </w:style>
-  <w:style w:type="character" w:customStyle="1" w:styleId="CitationintenseCar">
-    <w:name w:val="Citation intense Car"/>
-    <w:basedOn w:val="Policepardfaut"/>
-    <w:link w:val="Citationintense"/>
+  <w:style w:type="character" w:customStyle="1" w:styleId="IntenseQuoteChar">
+    <w:name w:val="Intense Quote Char"/>
+    <w:basedOn w:val="DefaultParagraphFont"/>
+    <w:link w:val="IntenseQuote"/>
     <w:uiPriority w:val="30"/>
     <w:rsid w:val="00C41D6A"/>
     <w:rPr>
@@ -2224,9 +2804,9 @@
       <w:color w:val="2F5496" w:themeColor="accent1" w:themeShade="BF"/>
     </w:rPr>
   </w:style>
-  <w:style w:type="character" w:styleId="Rfrenceintense">
+  <w:style w:type="character" w:styleId="IntenseReference">
     <w:name w:val="Intense Reference"/>
-    <w:basedOn w:val="Policepardfaut"/>
+    <w:basedOn w:val="DefaultParagraphFont"/>
     <w:uiPriority w:val="32"/>
     <w:qFormat/>
     <w:rsid w:val="00C41D6A"/>
@@ -2236,6 +2816,41 @@
       <w:smallCaps/>
       <w:color w:val="2F5496" w:themeColor="accent1" w:themeShade="BF"/>
       <w:spacing w:val="5"/>
+    </w:rPr>
+  </w:style>
+  <w:style w:type="character" w:styleId="Hyperlink">
+    <w:name w:val="Hyperlink"/>
+    <w:basedOn w:val="DefaultParagraphFont"/>
+    <w:uiPriority w:val="99"/>
+    <w:unhideWhenUsed/>
+    <w:rsid w:val="00011E4F"/>
+    <w:rPr>
+      <w:color w:val="0563C1" w:themeColor="hyperlink"/>
+      <w:u w:val="single"/>
+    </w:rPr>
+  </w:style>
+  <w:style w:type="character" w:styleId="UnresolvedMention">
+    <w:name w:val="Unresolved Mention"/>
+    <w:basedOn w:val="DefaultParagraphFont"/>
+    <w:uiPriority w:val="99"/>
+    <w:semiHidden/>
+    <w:unhideWhenUsed/>
+    <w:rsid w:val="00011E4F"/>
+    <w:rPr>
+      <w:color w:val="605E5C"/>
+      <w:shd w:val="clear" w:color="auto" w:fill="E1DFDD"/>
+    </w:rPr>
+  </w:style>
+  <w:style w:type="character" w:styleId="FollowedHyperlink">
+    <w:name w:val="FollowedHyperlink"/>
+    <w:basedOn w:val="DefaultParagraphFont"/>
+    <w:uiPriority w:val="99"/>
+    <w:semiHidden/>
+    <w:unhideWhenUsed/>
+    <w:rsid w:val="00BC3B3F"/>
+    <w:rPr>
+      <w:color w:val="954F72" w:themeColor="followedHyperlink"/>
+      <w:u w:val="single"/>
     </w:rPr>
   </w:style>
 </w:styles>

</xml_diff>